<commit_message>
final zip file created
</commit_message>
<xml_diff>
--- a/HW1/New Microsoft Word Document.docx
+++ b/HW1/New Microsoft Word Document.docx
@@ -142,6 +142,9 @@
         </w:rPr>
         <w:t xml:space="preserve">, ת"ז </w:t>
       </w:r>
+      <w:bookmarkStart w:id="0" w:name="OLE_LINK48"/>
+      <w:bookmarkStart w:id="1" w:name="OLE_LINK49"/>
+      <w:bookmarkStart w:id="2" w:name="_GoBack"/>
       <w:r>
         <w:rPr>
           <w:rFonts w:hint="cs"/>
@@ -153,6 +156,9 @@
         </w:rPr>
         <w:t>341144962</w:t>
       </w:r>
+      <w:bookmarkEnd w:id="0"/>
+      <w:bookmarkEnd w:id="1"/>
+      <w:bookmarkEnd w:id="2"/>
     </w:p>
     <w:p>
       <w:pPr>
@@ -1425,8 +1431,8 @@
         </w:rPr>
         <w:t xml:space="preserve"> </w:t>
       </w:r>
-      <w:bookmarkStart w:id="0" w:name="OLE_LINK8"/>
-      <w:bookmarkStart w:id="1" w:name="OLE_LINK9"/>
+      <w:bookmarkStart w:id="3" w:name="OLE_LINK8"/>
+      <w:bookmarkStart w:id="4" w:name="OLE_LINK9"/>
       <m:oMath>
         <m:sSup>
           <m:sSupPr>
@@ -1498,16 +1504,16 @@
             </m:r>
           </m:e>
         </m:d>
-        <w:bookmarkEnd w:id="0"/>
-        <w:bookmarkEnd w:id="1"/>
+        <w:bookmarkEnd w:id="3"/>
+        <w:bookmarkEnd w:id="4"/>
         <m:r>
           <w:rPr>
             <w:rFonts w:ascii="Cambria Math" w:eastAsiaTheme="minorEastAsia" w:hAnsi="Cambria Math"/>
           </w:rPr>
           <m:t>=y(t+τ)=</m:t>
         </m:r>
-        <w:bookmarkStart w:id="2" w:name="OLE_LINK1"/>
-        <w:bookmarkStart w:id="3" w:name="OLE_LINK2"/>
+        <w:bookmarkStart w:id="5" w:name="OLE_LINK1"/>
+        <w:bookmarkStart w:id="6" w:name="OLE_LINK2"/>
         <m:r>
           <w:rPr>
             <w:rFonts w:ascii="Cambria Math" w:eastAsiaTheme="minorEastAsia" w:hAnsi="Cambria Math"/>
@@ -1539,8 +1545,8 @@
                 </w:rPr>
                 <m:t xml:space="preserve">1 : </m:t>
               </m:r>
-              <w:bookmarkStart w:id="4" w:name="OLE_LINK6"/>
-              <w:bookmarkStart w:id="5" w:name="OLE_LINK7"/>
+              <w:bookmarkStart w:id="7" w:name="OLE_LINK6"/>
+              <w:bookmarkStart w:id="8" w:name="OLE_LINK7"/>
               <m:r>
                 <w:rPr>
                   <w:rFonts w:ascii="Cambria Math" w:eastAsiaTheme="minorEastAsia" w:hAnsi="Cambria Math"/>
@@ -1565,8 +1571,8 @@
                   </m:r>
                 </m:e>
               </m:d>
-              <w:bookmarkEnd w:id="4"/>
-              <w:bookmarkEnd w:id="5"/>
+              <w:bookmarkEnd w:id="7"/>
+              <w:bookmarkEnd w:id="8"/>
               <m:r>
                 <w:rPr>
                   <w:rFonts w:ascii="Cambria Math" w:eastAsiaTheme="minorEastAsia" w:hAnsi="Cambria Math"/>
@@ -1689,8 +1695,8 @@
           </m:mr>
         </m:m>
       </m:oMath>
-      <w:bookmarkEnd w:id="2"/>
-      <w:bookmarkEnd w:id="3"/>
+      <w:bookmarkEnd w:id="5"/>
+      <w:bookmarkEnd w:id="6"/>
       <w:r>
         <w:rPr>
           <w:rFonts w:hint="cs"/>
@@ -1720,7 +1726,7 @@
         </w:rPr>
         <w:t xml:space="preserve"> (נסמן </w:t>
       </w:r>
-      <w:bookmarkStart w:id="6" w:name="OLE_LINK5"/>
+      <w:bookmarkStart w:id="9" w:name="OLE_LINK5"/>
       <m:oMath>
         <m:r>
           <w:rPr>
@@ -1784,7 +1790,7 @@
           </w:rPr>
           <m:t>x</m:t>
         </m:r>
-        <w:bookmarkEnd w:id="6"/>
+        <w:bookmarkEnd w:id="9"/>
         <m:r>
           <w:rPr>
             <w:rFonts w:ascii="Cambria Math" w:hAnsi="Cambria Math"/>
@@ -1809,8 +1815,8 @@
           <w:rtl/>
         </w:rPr>
       </w:pPr>
-      <w:bookmarkStart w:id="7" w:name="OLE_LINK3"/>
-      <w:bookmarkStart w:id="8" w:name="OLE_LINK4"/>
+      <w:bookmarkStart w:id="10" w:name="OLE_LINK3"/>
+      <w:bookmarkStart w:id="11" w:name="OLE_LINK4"/>
       <m:oMathPara>
         <m:oMath>
           <m:r>
@@ -1927,8 +1933,8 @@
               </m:r>
             </m:e>
           </m:d>
-          <w:bookmarkEnd w:id="7"/>
-          <w:bookmarkEnd w:id="8"/>
+          <w:bookmarkEnd w:id="10"/>
+          <w:bookmarkEnd w:id="11"/>
           <m:r>
             <w:rPr>
               <w:rFonts w:ascii="Cambria Math" w:hAnsi="Cambria Math"/>
@@ -2889,11 +2895,11 @@
             </w:rPr>
             <m:t>=</m:t>
           </m:r>
-          <w:bookmarkStart w:id="9" w:name="OLE_LINK10"/>
-          <w:bookmarkStart w:id="10" w:name="OLE_LINK11"/>
-          <w:bookmarkStart w:id="11" w:name="OLE_LINK12"/>
-          <w:bookmarkStart w:id="12" w:name="OLE_LINK15"/>
-          <w:bookmarkStart w:id="13" w:name="OLE_LINK16"/>
+          <w:bookmarkStart w:id="12" w:name="OLE_LINK10"/>
+          <w:bookmarkStart w:id="13" w:name="OLE_LINK11"/>
+          <w:bookmarkStart w:id="14" w:name="OLE_LINK12"/>
+          <w:bookmarkStart w:id="15" w:name="OLE_LINK15"/>
+          <w:bookmarkStart w:id="16" w:name="OLE_LINK16"/>
           <m:f>
             <m:fPr>
               <m:ctrlPr>
@@ -3055,19 +3061,19 @@
               </m:r>
             </m:e>
           </m:nary>
-          <w:bookmarkEnd w:id="9"/>
-          <w:bookmarkEnd w:id="10"/>
-          <w:bookmarkEnd w:id="11"/>
           <w:bookmarkEnd w:id="12"/>
           <w:bookmarkEnd w:id="13"/>
+          <w:bookmarkEnd w:id="14"/>
+          <w:bookmarkEnd w:id="15"/>
+          <w:bookmarkEnd w:id="16"/>
           <m:r>
             <w:rPr>
               <w:rFonts w:ascii="Cambria Math" w:hAnsi="Cambria Math"/>
             </w:rPr>
             <m:t>=</m:t>
           </m:r>
-          <w:bookmarkStart w:id="14" w:name="OLE_LINK13"/>
-          <w:bookmarkStart w:id="15" w:name="OLE_LINK14"/>
+          <w:bookmarkStart w:id="17" w:name="OLE_LINK13"/>
+          <w:bookmarkStart w:id="18" w:name="OLE_LINK14"/>
           <m:r>
             <w:rPr>
               <w:rFonts w:ascii="Cambria Math" w:hAnsi="Cambria Math"/>
@@ -3414,8 +3420,8 @@
           </m:nary>
         </m:oMath>
       </m:oMathPara>
-      <w:bookmarkEnd w:id="14"/>
-      <w:bookmarkEnd w:id="15"/>
+      <w:bookmarkEnd w:id="17"/>
+      <w:bookmarkEnd w:id="18"/>
     </w:p>
     <w:p>
       <w:pPr>
@@ -3757,7 +3763,7 @@
         </w:rPr>
         <w:t xml:space="preserve">ונקבל </w:t>
       </w:r>
-      <w:bookmarkStart w:id="16" w:name="OLE_LINK30"/>
+      <w:bookmarkStart w:id="19" w:name="OLE_LINK30"/>
       <m:oMath>
         <m:sSup>
           <m:sSupPr>
@@ -3829,7 +3835,7 @@
             </m:r>
           </m:e>
         </m:d>
-        <w:bookmarkEnd w:id="16"/>
+        <w:bookmarkEnd w:id="19"/>
         <m:r>
           <w:rPr>
             <w:rFonts w:ascii="Cambria Math" w:eastAsiaTheme="minorEastAsia" w:hAnsi="Cambria Math"/>
@@ -3860,8 +3866,8 @@
           </w:rPr>
           <m:t>=</m:t>
         </m:r>
-        <w:bookmarkStart w:id="17" w:name="OLE_LINK17"/>
-        <w:bookmarkStart w:id="18" w:name="OLE_LINK18"/>
+        <w:bookmarkStart w:id="20" w:name="OLE_LINK17"/>
+        <w:bookmarkStart w:id="21" w:name="OLE_LINK18"/>
         <m:f>
           <m:fPr>
             <m:ctrlPr>
@@ -3948,8 +3954,8 @@
           </m:e>
         </m:nary>
       </m:oMath>
-      <w:bookmarkEnd w:id="17"/>
-      <w:bookmarkEnd w:id="18"/>
+      <w:bookmarkEnd w:id="20"/>
+      <w:bookmarkEnd w:id="21"/>
     </w:p>
     <w:p>
       <w:pPr>
@@ -3973,8 +3979,8 @@
         </w:rPr>
         <w:t xml:space="preserve">, נסמן </w:t>
       </w:r>
-      <w:bookmarkStart w:id="19" w:name="OLE_LINK28"/>
-      <w:bookmarkStart w:id="20" w:name="OLE_LINK29"/>
+      <w:bookmarkStart w:id="22" w:name="OLE_LINK28"/>
+      <w:bookmarkStart w:id="23" w:name="OLE_LINK29"/>
       <m:oMath>
         <m:sSup>
           <m:sSupPr>
@@ -4008,8 +4014,8 @@
           </w:rPr>
           <m:t>x</m:t>
         </m:r>
-        <w:bookmarkEnd w:id="19"/>
-        <w:bookmarkEnd w:id="20"/>
+        <w:bookmarkEnd w:id="22"/>
+        <w:bookmarkEnd w:id="23"/>
         <m:r>
           <w:rPr>
             <w:rFonts w:ascii="Cambria Math" w:eastAsiaTheme="minorEastAsia" w:hAnsi="Cambria Math"/>
@@ -4117,9 +4123,9 @@
           </w:rPr>
           <m:t>=</m:t>
         </m:r>
-        <w:bookmarkStart w:id="21" w:name="OLE_LINK22"/>
-        <w:bookmarkStart w:id="22" w:name="OLE_LINK23"/>
-        <w:bookmarkStart w:id="23" w:name="OLE_LINK24"/>
+        <w:bookmarkStart w:id="24" w:name="OLE_LINK22"/>
+        <w:bookmarkStart w:id="25" w:name="OLE_LINK23"/>
+        <w:bookmarkStart w:id="26" w:name="OLE_LINK24"/>
         <m:r>
           <w:rPr>
             <w:rFonts w:ascii="Cambria Math" w:eastAsiaTheme="minorEastAsia" w:hAnsi="Cambria Math"/>
@@ -4164,16 +4170,16 @@
             </m:r>
           </m:e>
         </m:d>
-        <w:bookmarkEnd w:id="21"/>
-        <w:bookmarkEnd w:id="22"/>
-        <w:bookmarkEnd w:id="23"/>
+        <w:bookmarkEnd w:id="24"/>
+        <w:bookmarkEnd w:id="25"/>
+        <w:bookmarkEnd w:id="26"/>
         <m:r>
           <w:rPr>
             <w:rFonts w:ascii="Cambria Math" w:eastAsiaTheme="minorEastAsia" w:hAnsi="Cambria Math"/>
           </w:rPr>
           <m:t>=</m:t>
         </m:r>
-        <w:bookmarkStart w:id="24" w:name="OLE_LINK19"/>
+        <w:bookmarkStart w:id="27" w:name="OLE_LINK19"/>
         <m:f>
           <m:fPr>
             <m:ctrlPr>
@@ -4257,8 +4263,8 @@
               </w:rPr>
               <m:t>dk=</m:t>
             </m:r>
-            <w:bookmarkStart w:id="25" w:name="OLE_LINK20"/>
-            <w:bookmarkStart w:id="26" w:name="OLE_LINK21"/>
+            <w:bookmarkStart w:id="28" w:name="OLE_LINK20"/>
+            <w:bookmarkStart w:id="29" w:name="OLE_LINK21"/>
             <m:f>
               <m:fPr>
                 <m:ctrlPr>
@@ -4344,12 +4350,12 @@
                 </m:r>
               </m:e>
             </m:nary>
-            <w:bookmarkEnd w:id="25"/>
-            <w:bookmarkEnd w:id="26"/>
+            <w:bookmarkEnd w:id="28"/>
+            <w:bookmarkEnd w:id="29"/>
           </m:e>
         </m:nary>
       </m:oMath>
-      <w:bookmarkEnd w:id="24"/>
+      <w:bookmarkEnd w:id="27"/>
     </w:p>
     <w:p>
       <w:pPr>
@@ -4388,7 +4394,7 @@
           <w:rFonts w:eastAsiaTheme="minorEastAsia"/>
         </w:rPr>
       </w:pPr>
-      <w:bookmarkStart w:id="27" w:name="OLE_LINK27"/>
+      <w:bookmarkStart w:id="30" w:name="OLE_LINK27"/>
       <m:oMathPara>
         <m:oMath>
           <m:r>
@@ -4505,17 +4511,17 @@
               </m:r>
             </m:e>
           </m:d>
-          <w:bookmarkEnd w:id="27"/>
+          <w:bookmarkEnd w:id="30"/>
           <m:r>
             <w:rPr>
               <w:rFonts w:ascii="Cambria Math" w:eastAsiaTheme="minorEastAsia" w:hAnsi="Cambria Math"/>
             </w:rPr>
             <m:t>=</m:t>
           </m:r>
-          <w:bookmarkStart w:id="28" w:name="OLE_LINK26"/>
-          <w:bookmarkStart w:id="29" w:name="OLE_LINK25"/>
-          <w:bookmarkStart w:id="30" w:name="OLE_LINK31"/>
-          <w:bookmarkStart w:id="31" w:name="OLE_LINK32"/>
+          <w:bookmarkStart w:id="31" w:name="OLE_LINK26"/>
+          <w:bookmarkStart w:id="32" w:name="OLE_LINK25"/>
+          <w:bookmarkStart w:id="33" w:name="OLE_LINK31"/>
+          <w:bookmarkStart w:id="34" w:name="OLE_LINK32"/>
           <m:f>
             <m:fPr>
               <m:ctrlPr>
@@ -4601,10 +4607,10 @@
               </m:r>
             </m:e>
           </m:nary>
-          <w:bookmarkEnd w:id="28"/>
-          <w:bookmarkEnd w:id="29"/>
-          <w:bookmarkEnd w:id="30"/>
           <w:bookmarkEnd w:id="31"/>
+          <w:bookmarkEnd w:id="32"/>
+          <w:bookmarkEnd w:id="33"/>
+          <w:bookmarkEnd w:id="34"/>
           <m:r>
             <w:rPr>
               <w:rFonts w:ascii="Cambria Math" w:hAnsi="Cambria Math"/>
@@ -4915,7 +4921,7 @@
           </w:rPr>
           <m:t>=</m:t>
         </m:r>
-        <w:bookmarkStart w:id="32" w:name="OLE_LINK47"/>
+        <w:bookmarkStart w:id="35" w:name="OLE_LINK47"/>
         <m:r>
           <w:rPr>
             <w:rFonts w:ascii="Cambria Math" w:eastAsiaTheme="minorEastAsia" w:hAnsi="Cambria Math"/>
@@ -4938,7 +4944,7 @@
           <m:t>(2πt)</m:t>
         </m:r>
       </m:oMath>
-      <w:bookmarkEnd w:id="32"/>
+      <w:bookmarkEnd w:id="35"/>
     </w:p>
     <w:p>
       <w:pPr>
@@ -4948,7 +4954,7 @@
           <w:i/>
         </w:rPr>
       </w:pPr>
-      <w:bookmarkStart w:id="33" w:name="OLE_LINK46"/>
+      <w:bookmarkStart w:id="36" w:name="OLE_LINK46"/>
       <m:oMathPara>
         <m:oMath>
           <m:r>
@@ -5047,8 +5053,8 @@
               </m:r>
             </m:den>
           </m:f>
-          <w:bookmarkStart w:id="34" w:name="OLE_LINK33"/>
-          <w:bookmarkStart w:id="35" w:name="OLE_LINK34"/>
+          <w:bookmarkStart w:id="37" w:name="OLE_LINK33"/>
+          <w:bookmarkStart w:id="38" w:name="OLE_LINK34"/>
           <m:nary>
             <m:naryPr>
               <m:limLoc m:val="subSup"/>
@@ -5084,8 +5090,8 @@
               </m:r>
             </m:e>
           </m:nary>
-          <w:bookmarkEnd w:id="34"/>
-          <w:bookmarkEnd w:id="35"/>
+          <w:bookmarkEnd w:id="37"/>
+          <w:bookmarkEnd w:id="38"/>
           <m:r>
             <w:rPr>
               <w:rFonts w:ascii="Cambria Math" w:hAnsi="Cambria Math"/>
@@ -5095,7 +5101,7 @@
         </m:oMath>
       </m:oMathPara>
     </w:p>
-    <w:bookmarkEnd w:id="33"/>
+    <w:bookmarkEnd w:id="36"/>
     <w:p>
       <w:pPr>
         <w:bidi/>
@@ -5380,13 +5386,7 @@
                     <w:rPr>
                       <w:rFonts w:ascii="Cambria Math" w:hAnsi="Cambria Math"/>
                     </w:rPr>
-                    <m:t>2π</m:t>
-                  </m:r>
-                  <m:r>
-                    <w:rPr>
-                      <w:rFonts w:ascii="Cambria Math" w:hAnsi="Cambria Math"/>
-                    </w:rPr>
-                    <m:t>k</m:t>
+                    <m:t>2πk</m:t>
                   </m:r>
                 </m:e>
               </m:d>
@@ -5502,16 +5502,16 @@
                   </m:ctrlPr>
                 </m:dPr>
                 <m:e>
-                  <w:bookmarkStart w:id="36" w:name="OLE_LINK52"/>
-                  <w:bookmarkStart w:id="37" w:name="OLE_LINK53"/>
+                  <w:bookmarkStart w:id="39" w:name="OLE_LINK52"/>
+                  <w:bookmarkStart w:id="40" w:name="OLE_LINK53"/>
                   <m:r>
                     <w:rPr>
                       <w:rFonts w:ascii="Cambria Math" w:eastAsiaTheme="minorEastAsia" w:hAnsi="Cambria Math"/>
                     </w:rPr>
                     <m:t>2πt+2</m:t>
                   </m:r>
-                  <w:bookmarkEnd w:id="36"/>
-                  <w:bookmarkEnd w:id="37"/>
+                  <w:bookmarkEnd w:id="39"/>
+                  <w:bookmarkEnd w:id="40"/>
                   <m:r>
                     <w:rPr>
                       <w:rFonts w:ascii="Cambria Math" w:eastAsiaTheme="minorEastAsia" w:hAnsi="Cambria Math"/>
@@ -6302,7 +6302,7 @@
               </m:ctrlPr>
             </m:fPr>
             <m:num>
-              <w:bookmarkStart w:id="38" w:name="OLE_LINK55"/>
+              <w:bookmarkStart w:id="41" w:name="OLE_LINK55"/>
               <m:sSup>
                 <m:sSupPr>
                   <m:ctrlPr>
@@ -6425,7 +6425,7 @@
                   </m:r>
                 </m:sup>
               </m:sSup>
-              <w:bookmarkEnd w:id="38"/>
+              <w:bookmarkEnd w:id="41"/>
             </m:num>
             <m:den>
               <m:r>
@@ -6510,8 +6510,8 @@
               </m:ctrlPr>
             </m:fPr>
             <m:num>
-              <w:bookmarkStart w:id="39" w:name="OLE_LINK56"/>
-              <w:bookmarkStart w:id="40" w:name="OLE_LINK57"/>
+              <w:bookmarkStart w:id="42" w:name="OLE_LINK56"/>
+              <w:bookmarkStart w:id="43" w:name="OLE_LINK57"/>
               <m:sSup>
                 <m:sSupPr>
                   <m:ctrlPr>
@@ -6634,8 +6634,8 @@
                   </m:r>
                 </m:sup>
               </m:sSup>
-              <w:bookmarkEnd w:id="39"/>
-              <w:bookmarkEnd w:id="40"/>
+              <w:bookmarkEnd w:id="42"/>
+              <w:bookmarkEnd w:id="43"/>
             </m:num>
             <m:den>
               <m:r>
@@ -7120,13 +7120,7 @@
             <w:rPr>
               <w:rFonts w:ascii="Cambria Math" w:eastAsiaTheme="minorEastAsia" w:hAnsi="Cambria Math"/>
             </w:rPr>
-            <m:t>=</m:t>
-          </m:r>
-          <m:r>
-            <w:rPr>
-              <w:rFonts w:ascii="Cambria Math" w:eastAsiaTheme="minorEastAsia" w:hAnsi="Cambria Math"/>
-            </w:rPr>
-            <m:t>-</m:t>
+            <m:t>=-</m:t>
           </m:r>
           <m:f>
             <m:fPr>
@@ -7402,13 +7396,7 @@
                     <w:rPr>
                       <w:rFonts w:ascii="Cambria Math" w:eastAsiaTheme="minorEastAsia" w:hAnsi="Cambria Math"/>
                     </w:rPr>
-                    <m:t>-</m:t>
-                  </m:r>
-                  <m:r>
-                    <w:rPr>
-                      <w:rFonts w:ascii="Cambria Math" w:eastAsiaTheme="minorEastAsia" w:hAnsi="Cambria Math"/>
-                    </w:rPr>
-                    <m:t>j</m:t>
+                    <m:t>-j</m:t>
                   </m:r>
                   <m:d>
                     <m:dPr>
@@ -7640,8 +7628,8 @@
               </m:ctrlPr>
             </m:dPr>
             <m:e>
-              <w:bookmarkStart w:id="41" w:name="OLE_LINK60"/>
-              <w:bookmarkStart w:id="42" w:name="OLE_LINK72"/>
+              <w:bookmarkStart w:id="44" w:name="OLE_LINK72"/>
+              <w:bookmarkStart w:id="45" w:name="OLE_LINK60"/>
               <m:func>
                 <m:funcPr>
                   <m:ctrlPr>
@@ -7758,7 +7746,7 @@
                   </m:d>
                 </m:e>
               </m:func>
-              <w:bookmarkEnd w:id="42"/>
+              <w:bookmarkEnd w:id="44"/>
               <m:r>
                 <w:rPr>
                   <w:rFonts w:ascii="Cambria Math" w:eastAsiaTheme="minorEastAsia" w:hAnsi="Cambria Math"/>
@@ -7853,10 +7841,10 @@
                   </m:r>
                 </m:e>
               </m:d>
-              <w:bookmarkStart w:id="43" w:name="OLE_LINK58"/>
-              <w:bookmarkStart w:id="44" w:name="OLE_LINK59"/>
-              <w:bookmarkStart w:id="45" w:name="OLE_LINK73"/>
-              <w:bookmarkEnd w:id="41"/>
+              <w:bookmarkStart w:id="46" w:name="OLE_LINK73"/>
+              <w:bookmarkStart w:id="47" w:name="OLE_LINK58"/>
+              <w:bookmarkStart w:id="48" w:name="OLE_LINK59"/>
+              <w:bookmarkEnd w:id="45"/>
               <m:r>
                 <w:rPr>
                   <w:rFonts w:ascii="Cambria Math" w:eastAsiaTheme="minorEastAsia" w:hAnsi="Cambria Math"/>
@@ -7979,7 +7967,7 @@
                   </m:d>
                 </m:e>
               </m:func>
-              <w:bookmarkEnd w:id="45"/>
+              <w:bookmarkEnd w:id="46"/>
               <m:r>
                 <w:rPr>
                   <w:rFonts w:ascii="Cambria Math" w:eastAsiaTheme="minorEastAsia" w:hAnsi="Cambria Math"/>
@@ -8062,9 +8050,9 @@
                 </w:rPr>
                 <m:t>t)</m:t>
               </m:r>
-              <w:bookmarkStart w:id="46" w:name="OLE_LINK74"/>
-              <w:bookmarkEnd w:id="43"/>
-              <w:bookmarkEnd w:id="44"/>
+              <w:bookmarkStart w:id="49" w:name="OLE_LINK74"/>
+              <w:bookmarkEnd w:id="47"/>
+              <w:bookmarkEnd w:id="48"/>
               <m:r>
                 <w:rPr>
                   <w:rFonts w:ascii="Cambria Math" w:eastAsiaTheme="minorEastAsia" w:hAnsi="Cambria Math"/>
@@ -8187,18 +8175,12 @@
                   </m:d>
                 </m:e>
               </m:func>
-              <w:bookmarkEnd w:id="46"/>
-              <m:r>
-                <w:rPr>
-                  <w:rFonts w:ascii="Cambria Math" w:eastAsiaTheme="minorEastAsia" w:hAnsi="Cambria Math"/>
-                </w:rPr>
-                <m:t>+</m:t>
-              </m:r>
-              <m:r>
-                <w:rPr>
-                  <w:rFonts w:ascii="Cambria Math" w:eastAsiaTheme="minorEastAsia" w:hAnsi="Cambria Math"/>
-                </w:rPr>
-                <m:t>jsin</m:t>
+              <w:bookmarkEnd w:id="49"/>
+              <m:r>
+                <w:rPr>
+                  <w:rFonts w:ascii="Cambria Math" w:eastAsiaTheme="minorEastAsia" w:hAnsi="Cambria Math"/>
+                </w:rPr>
+                <m:t>+jsin</m:t>
               </m:r>
               <m:d>
                 <m:dPr>
@@ -8294,7 +8276,7 @@
                 </w:rPr>
                 <m:t>+</m:t>
               </m:r>
-              <w:bookmarkStart w:id="47" w:name="OLE_LINK98"/>
+              <w:bookmarkStart w:id="50" w:name="OLE_LINK98"/>
               <m:func>
                 <m:funcPr>
                   <m:ctrlPr>
@@ -8411,18 +8393,12 @@
                   </m:d>
                 </m:e>
               </m:func>
-              <w:bookmarkEnd w:id="47"/>
-              <m:r>
-                <w:rPr>
-                  <w:rFonts w:ascii="Cambria Math" w:eastAsiaTheme="minorEastAsia" w:hAnsi="Cambria Math"/>
-                </w:rPr>
-                <m:t>-</m:t>
-              </m:r>
-              <m:r>
-                <w:rPr>
-                  <w:rFonts w:ascii="Cambria Math" w:eastAsiaTheme="minorEastAsia" w:hAnsi="Cambria Math"/>
-                </w:rPr>
-                <m:t>jsin</m:t>
+              <w:bookmarkEnd w:id="50"/>
+              <m:r>
+                <w:rPr>
+                  <w:rFonts w:ascii="Cambria Math" w:eastAsiaTheme="minorEastAsia" w:hAnsi="Cambria Math"/>
+                </w:rPr>
+                <m:t>-jsin</m:t>
               </m:r>
               <m:d>
                 <m:dPr>
@@ -8518,13 +8494,7 @@
             <w:rPr>
               <w:rFonts w:ascii="Cambria Math" w:eastAsiaTheme="minorEastAsia" w:hAnsi="Cambria Math"/>
             </w:rPr>
-            <m:t>=</m:t>
-          </m:r>
-          <m:r>
-            <w:rPr>
-              <w:rFonts w:ascii="Cambria Math" w:eastAsiaTheme="minorEastAsia" w:hAnsi="Cambria Math"/>
-            </w:rPr>
-            <m:t>-</m:t>
+            <m:t>=-</m:t>
           </m:r>
           <m:f>
             <m:fPr>
@@ -10030,9 +10000,9 @@
               </m:sSub>
             </m:den>
           </m:f>
-          <w:bookmarkStart w:id="48" w:name="OLE_LINK35"/>
-          <w:bookmarkStart w:id="49" w:name="OLE_LINK36"/>
-          <w:bookmarkStart w:id="50" w:name="OLE_LINK37"/>
+          <w:bookmarkStart w:id="51" w:name="OLE_LINK35"/>
+          <w:bookmarkStart w:id="52" w:name="OLE_LINK36"/>
+          <w:bookmarkStart w:id="53" w:name="OLE_LINK37"/>
           <m:nary>
             <m:naryPr>
               <m:limLoc m:val="subSup"/>
@@ -10214,9 +10184,9 @@
           </m:nary>
         </m:oMath>
       </m:oMathPara>
-      <w:bookmarkEnd w:id="48"/>
-      <w:bookmarkEnd w:id="49"/>
-      <w:bookmarkEnd w:id="50"/>
+      <w:bookmarkEnd w:id="51"/>
+      <w:bookmarkEnd w:id="52"/>
+      <w:bookmarkEnd w:id="53"/>
     </w:p>
     <w:p>
       <w:pPr>
@@ -10316,8 +10286,8 @@
             </w:rPr>
             <m:t>=</m:t>
           </m:r>
-          <w:bookmarkStart w:id="51" w:name="OLE_LINK38"/>
-          <w:bookmarkStart w:id="52" w:name="OLE_LINK39"/>
+          <w:bookmarkStart w:id="54" w:name="OLE_LINK38"/>
+          <w:bookmarkStart w:id="55" w:name="OLE_LINK39"/>
           <m:f>
             <m:fPr>
               <m:ctrlPr>
@@ -10485,8 +10455,8 @@
           </m:nary>
         </m:oMath>
       </m:oMathPara>
-      <w:bookmarkEnd w:id="51"/>
-      <w:bookmarkEnd w:id="52"/>
+      <w:bookmarkEnd w:id="54"/>
+      <w:bookmarkEnd w:id="55"/>
     </w:p>
     <w:p>
       <w:pPr>
@@ -10984,8 +10954,8 @@
             </w:rPr>
             <m:t>=</m:t>
           </m:r>
-          <w:bookmarkStart w:id="53" w:name="OLE_LINK41"/>
-          <w:bookmarkStart w:id="54" w:name="OLE_LINK40"/>
+          <w:bookmarkStart w:id="56" w:name="OLE_LINK41"/>
+          <w:bookmarkStart w:id="57" w:name="OLE_LINK40"/>
           <m:r>
             <w:rPr>
               <w:rFonts w:ascii="Cambria Math" w:eastAsiaTheme="minorEastAsia" w:hAnsi="Cambria Math"/>
@@ -11088,8 +11058,8 @@
             </w:rPr>
             <m:t>+</m:t>
           </m:r>
-          <w:bookmarkEnd w:id="53"/>
-          <w:bookmarkEnd w:id="54"/>
+          <w:bookmarkEnd w:id="56"/>
+          <w:bookmarkEnd w:id="57"/>
           <m:r>
             <w:rPr>
               <w:rFonts w:ascii="Cambria Math" w:eastAsiaTheme="minorEastAsia" w:hAnsi="Cambria Math"/>
@@ -11228,8 +11198,8 @@
               </m:ctrlPr>
             </m:dPr>
             <m:e>
-              <w:bookmarkStart w:id="55" w:name="OLE_LINK42"/>
-              <w:bookmarkStart w:id="56" w:name="OLE_LINK43"/>
+              <w:bookmarkStart w:id="58" w:name="OLE_LINK42"/>
+              <w:bookmarkStart w:id="59" w:name="OLE_LINK43"/>
               <m:f>
                 <m:fPr>
                   <m:ctrlPr>
@@ -11288,8 +11258,8 @@
                   </m:r>
                 </m:den>
               </m:f>
-              <w:bookmarkEnd w:id="55"/>
-              <w:bookmarkEnd w:id="56"/>
+              <w:bookmarkEnd w:id="58"/>
+              <w:bookmarkEnd w:id="59"/>
             </m:e>
           </m:d>
           <m:r>
@@ -11334,7 +11304,7 @@
               </m:ctrlPr>
             </m:dPr>
             <m:e>
-              <w:bookmarkStart w:id="57" w:name="OLE_LINK44"/>
+              <w:bookmarkStart w:id="60" w:name="OLE_LINK44"/>
               <m:f>
                 <m:fPr>
                   <m:ctrlPr>
@@ -11393,7 +11363,7 @@
                   </m:r>
                 </m:den>
               </m:f>
-              <w:bookmarkEnd w:id="57"/>
+              <w:bookmarkEnd w:id="60"/>
             </m:e>
           </m:d>
           <m:r>
@@ -11804,7 +11774,7 @@
             </w:rPr>
             <m:t>=</m:t>
           </m:r>
-          <w:bookmarkStart w:id="58" w:name="OLE_LINK45"/>
+          <w:bookmarkStart w:id="61" w:name="OLE_LINK45"/>
           <m:nary>
             <m:naryPr>
               <m:chr m:val="∑"/>
@@ -11941,7 +11911,7 @@
           </m:nary>
         </m:oMath>
       </m:oMathPara>
-      <w:bookmarkEnd w:id="58"/>
+      <w:bookmarkEnd w:id="61"/>
     </w:p>
     <w:p>
       <w:pPr>
@@ -12001,8 +11971,8 @@
         <w:t xml:space="preserve"> כלשהו ואז:</w:t>
       </w:r>
     </w:p>
-    <w:bookmarkStart w:id="59" w:name="OLE_LINK63"/>
-    <w:bookmarkStart w:id="60" w:name="OLE_LINK64"/>
+    <w:bookmarkStart w:id="62" w:name="OLE_LINK63"/>
+    <w:bookmarkStart w:id="63" w:name="OLE_LINK64"/>
     <w:p>
       <w:pPr>
         <w:bidi/>
@@ -12140,8 +12110,8 @@
               </m:sSup>
             </m:e>
           </m:d>
-          <w:bookmarkEnd w:id="59"/>
-          <w:bookmarkEnd w:id="60"/>
+          <w:bookmarkEnd w:id="62"/>
+          <w:bookmarkEnd w:id="63"/>
           <m:r>
             <w:rPr>
               <w:rFonts w:ascii="Cambria Math" w:eastAsiaTheme="minorEastAsia" w:hAnsi="Cambria Math"/>
@@ -12234,7 +12204,7 @@
                       </m:r>
                     </m:e>
                   </m:d>
-                  <w:bookmarkStart w:id="61" w:name="OLE_LINK65"/>
+                  <w:bookmarkStart w:id="64" w:name="OLE_LINK65"/>
                   <m:sSup>
                     <m:sSupPr>
                       <m:ctrlPr>
@@ -12293,7 +12263,7 @@
                       </m:r>
                     </m:sup>
                   </m:sSup>
-                  <w:bookmarkEnd w:id="61"/>
+                  <w:bookmarkEnd w:id="64"/>
                 </m:e>
               </m:nary>
               <m:r>
@@ -12474,9 +12444,9 @@
               </m:ctrlPr>
             </m:dPr>
             <m:e>
-              <w:bookmarkStart w:id="62" w:name="OLE_LINK61"/>
-              <w:bookmarkStart w:id="63" w:name="OLE_LINK62"/>
-              <w:bookmarkStart w:id="64" w:name="OLE_LINK67"/>
+              <w:bookmarkStart w:id="65" w:name="OLE_LINK61"/>
+              <w:bookmarkStart w:id="66" w:name="OLE_LINK62"/>
+              <w:bookmarkStart w:id="67" w:name="OLE_LINK67"/>
               <m:sSup>
                 <m:sSupPr>
                   <m:ctrlPr>
@@ -12541,7 +12511,7 @@
                 </w:rPr>
                 <m:t>,</m:t>
               </m:r>
-              <w:bookmarkStart w:id="65" w:name="OLE_LINK66"/>
+              <w:bookmarkStart w:id="68" w:name="OLE_LINK66"/>
               <m:sSup>
                 <m:sSupPr>
                   <m:ctrlPr>
@@ -12626,10 +12596,10 @@
                   </m:r>
                 </m:sup>
               </m:sSup>
-              <w:bookmarkEnd w:id="62"/>
-              <w:bookmarkEnd w:id="63"/>
-              <w:bookmarkEnd w:id="64"/>
               <w:bookmarkEnd w:id="65"/>
+              <w:bookmarkEnd w:id="66"/>
+              <w:bookmarkEnd w:id="67"/>
+              <w:bookmarkEnd w:id="68"/>
             </m:e>
           </m:d>
         </m:oMath>
@@ -12701,8 +12671,8 @@
         <w:t xml:space="preserve"> מתקיים:</w:t>
       </w:r>
     </w:p>
-    <w:bookmarkStart w:id="66" w:name="OLE_LINK81"/>
-    <w:bookmarkStart w:id="67" w:name="OLE_LINK82"/>
+    <w:bookmarkStart w:id="69" w:name="OLE_LINK81"/>
+    <w:bookmarkStart w:id="70" w:name="OLE_LINK82"/>
     <w:p>
       <w:pPr>
         <w:bidi/>
@@ -12724,8 +12694,8 @@
               </m:ctrlPr>
             </m:dPr>
             <m:e>
-              <w:bookmarkStart w:id="68" w:name="OLE_LINK83"/>
-              <w:bookmarkStart w:id="69" w:name="OLE_LINK68"/>
+              <w:bookmarkStart w:id="71" w:name="OLE_LINK83"/>
+              <w:bookmarkStart w:id="72" w:name="OLE_LINK68"/>
               <m:sSup>
                 <m:sSupPr>
                   <m:ctrlPr>
@@ -12784,16 +12754,16 @@
                   </m:r>
                 </m:sup>
               </m:sSup>
-              <w:bookmarkEnd w:id="68"/>
+              <w:bookmarkEnd w:id="71"/>
               <m:r>
                 <w:rPr>
                   <w:rFonts w:ascii="Cambria Math" w:eastAsiaTheme="minorEastAsia" w:hAnsi="Cambria Math"/>
                 </w:rPr>
                 <m:t>,</m:t>
               </m:r>
-              <w:bookmarkStart w:id="70" w:name="OLE_LINK84"/>
-              <w:bookmarkStart w:id="71" w:name="OLE_LINK85"/>
-              <w:bookmarkStart w:id="72" w:name="OLE_LINK86"/>
+              <w:bookmarkStart w:id="73" w:name="OLE_LINK84"/>
+              <w:bookmarkStart w:id="74" w:name="OLE_LINK85"/>
+              <w:bookmarkStart w:id="75" w:name="OLE_LINK86"/>
               <m:sSup>
                 <m:sSupPr>
                   <m:ctrlPr>
@@ -12878,21 +12848,21 @@
                   </m:r>
                 </m:sup>
               </m:sSup>
-              <w:bookmarkEnd w:id="69"/>
-              <w:bookmarkEnd w:id="70"/>
-              <w:bookmarkEnd w:id="71"/>
               <w:bookmarkEnd w:id="72"/>
+              <w:bookmarkEnd w:id="73"/>
+              <w:bookmarkEnd w:id="74"/>
+              <w:bookmarkEnd w:id="75"/>
             </m:e>
           </m:d>
-          <w:bookmarkEnd w:id="66"/>
-          <w:bookmarkEnd w:id="67"/>
+          <w:bookmarkEnd w:id="69"/>
+          <w:bookmarkEnd w:id="70"/>
           <m:r>
             <w:rPr>
               <w:rFonts w:ascii="Cambria Math" w:eastAsiaTheme="minorEastAsia" w:hAnsi="Cambria Math"/>
             </w:rPr>
             <m:t>=</m:t>
           </m:r>
-          <w:bookmarkStart w:id="73" w:name="OLE_LINK69"/>
+          <w:bookmarkStart w:id="76" w:name="OLE_LINK69"/>
           <m:f>
             <m:fPr>
               <m:ctrlPr>
@@ -13365,8 +13335,8 @@
                   </m:f>
                 </m:sup>
                 <m:e>
-                  <w:bookmarkStart w:id="74" w:name="OLE_LINK70"/>
-                  <w:bookmarkStart w:id="75" w:name="OLE_LINK71"/>
+                  <w:bookmarkStart w:id="77" w:name="OLE_LINK70"/>
+                  <w:bookmarkStart w:id="78" w:name="OLE_LINK71"/>
                   <m:sSup>
                     <m:sSupPr>
                       <m:ctrlPr>
@@ -13385,7 +13355,7 @@
                       </m:r>
                     </m:e>
                     <m:sup>
-                      <w:bookmarkStart w:id="76" w:name="OLE_LINK75"/>
+                      <w:bookmarkStart w:id="79" w:name="OLE_LINK75"/>
                       <m:r>
                         <w:rPr>
                           <w:rFonts w:ascii="Cambria Math" w:eastAsiaTheme="minorEastAsia" w:hAnsi="Cambria Math"/>
@@ -13456,7 +13426,7 @@
                         </w:rPr>
                         <m:t>)</m:t>
                       </m:r>
-                      <w:bookmarkEnd w:id="76"/>
+                      <w:bookmarkEnd w:id="79"/>
                       <m:r>
                         <w:rPr>
                           <w:rFonts w:ascii="Cambria Math" w:eastAsiaTheme="minorEastAsia" w:hAnsi="Cambria Math"/>
@@ -13465,8 +13435,8 @@
                       </m:r>
                     </m:sup>
                   </m:sSup>
-                  <w:bookmarkEnd w:id="74"/>
-                  <w:bookmarkEnd w:id="75"/>
+                  <w:bookmarkEnd w:id="77"/>
+                  <w:bookmarkEnd w:id="78"/>
                   <m:r>
                     <w:rPr>
                       <w:rFonts w:ascii="Cambria Math" w:eastAsiaTheme="minorEastAsia" w:hAnsi="Cambria Math"/>
@@ -13501,7 +13471,7 @@
                           </m:r>
                         </m:e>
                         <m:sup>
-                          <w:bookmarkStart w:id="77" w:name="OLE_LINK76"/>
+                          <w:bookmarkStart w:id="80" w:name="OLE_LINK76"/>
                           <m:f>
                             <m:fPr>
                               <m:ctrlPr>
@@ -13624,7 +13594,7 @@
                               </m:r>
                             </m:den>
                           </m:f>
-                          <w:bookmarkEnd w:id="77"/>
+                          <w:bookmarkEnd w:id="80"/>
                         </m:sup>
                       </m:sSup>
                       <m:r>
@@ -13809,7 +13779,7 @@
                         </w:rPr>
                         <m:t>j</m:t>
                       </m:r>
-                      <w:bookmarkStart w:id="78" w:name="OLE_LINK77"/>
+                      <w:bookmarkStart w:id="81" w:name="OLE_LINK77"/>
                       <m:sSub>
                         <m:sSubPr>
                           <m:ctrlPr>
@@ -13874,21 +13844,21 @@
                         </w:rPr>
                         <m:t>)</m:t>
                       </m:r>
-                      <w:bookmarkEnd w:id="78"/>
+                      <w:bookmarkEnd w:id="81"/>
                     </m:den>
                   </m:f>
                 </m:e>
               </m:nary>
             </m:e>
           </m:nary>
-          <w:bookmarkEnd w:id="73"/>
+          <w:bookmarkEnd w:id="76"/>
           <m:r>
             <w:rPr>
               <w:rFonts w:ascii="Cambria Math" w:eastAsiaTheme="minorEastAsia" w:hAnsi="Cambria Math"/>
             </w:rPr>
             <m:t>=</m:t>
           </m:r>
-          <w:bookmarkStart w:id="79" w:name="OLE_LINK78"/>
+          <w:bookmarkStart w:id="82" w:name="OLE_LINK78"/>
           <m:f>
             <m:fPr>
               <m:ctrlPr>
@@ -14005,9 +13975,9 @@
               </m:d>
             </m:den>
           </m:f>
-          <w:bookmarkStart w:id="80" w:name="OLE_LINK79"/>
-          <w:bookmarkStart w:id="81" w:name="OLE_LINK80"/>
-          <w:bookmarkEnd w:id="79"/>
+          <w:bookmarkStart w:id="83" w:name="OLE_LINK79"/>
+          <w:bookmarkStart w:id="84" w:name="OLE_LINK80"/>
+          <w:bookmarkEnd w:id="82"/>
           <m:r>
             <w:rPr>
               <w:rFonts w:ascii="Cambria Math" w:eastAsiaTheme="minorEastAsia" w:hAnsi="Cambria Math"/>
@@ -14142,8 +14112,8 @@
               </m:f>
             </m:e>
           </m:d>
-          <w:bookmarkEnd w:id="80"/>
-          <w:bookmarkEnd w:id="81"/>
+          <w:bookmarkEnd w:id="83"/>
+          <w:bookmarkEnd w:id="84"/>
           <m:r>
             <w:rPr>
               <w:rFonts w:ascii="Cambria Math" w:eastAsiaTheme="minorEastAsia" w:hAnsi="Cambria Math"/>
@@ -15486,7 +15456,7 @@
         <w:t>נחשב את מקדמי הפורייה המבוקשים:</w:t>
       </w:r>
     </w:p>
-    <w:bookmarkStart w:id="82" w:name="OLE_LINK87"/>
+    <w:bookmarkStart w:id="85" w:name="OLE_LINK87"/>
     <w:p>
       <w:pPr>
         <w:bidi/>
@@ -15677,9 +15647,9 @@
         </m:oMath>
       </m:oMathPara>
     </w:p>
-    <w:bookmarkStart w:id="83" w:name="OLE_LINK88"/>
-    <w:bookmarkStart w:id="84" w:name="OLE_LINK89"/>
-    <w:bookmarkEnd w:id="82"/>
+    <w:bookmarkStart w:id="86" w:name="OLE_LINK88"/>
+    <w:bookmarkStart w:id="87" w:name="OLE_LINK89"/>
+    <w:bookmarkEnd w:id="85"/>
     <w:p>
       <w:pPr>
         <w:bidi/>
@@ -15840,8 +15810,8 @@
             </w:rPr>
             <m:t>=</m:t>
           </m:r>
-          <w:bookmarkStart w:id="85" w:name="OLE_LINK90"/>
-          <w:bookmarkStart w:id="86" w:name="OLE_LINK91"/>
+          <w:bookmarkStart w:id="88" w:name="OLE_LINK90"/>
+          <w:bookmarkStart w:id="89" w:name="OLE_LINK91"/>
           <m:f>
             <m:fPr>
               <m:ctrlPr>
@@ -15868,8 +15838,8 @@
               </m:r>
             </m:den>
           </m:f>
-          <w:bookmarkEnd w:id="83"/>
-          <w:bookmarkEnd w:id="84"/>
+          <w:bookmarkEnd w:id="86"/>
+          <w:bookmarkEnd w:id="87"/>
           <m:d>
             <m:dPr>
               <m:ctrlPr>
@@ -16014,8 +15984,8 @@
               </m:r>
             </m:sup>
           </m:sSubSup>
-          <w:bookmarkEnd w:id="85"/>
-          <w:bookmarkEnd w:id="86"/>
+          <w:bookmarkEnd w:id="88"/>
+          <w:bookmarkEnd w:id="89"/>
           <m:r>
             <w:rPr>
               <w:rFonts w:ascii="Cambria Math" w:eastAsiaTheme="minorEastAsia" w:hAnsi="Cambria Math"/>
@@ -16232,7 +16202,7 @@
             </w:rPr>
             <m:t>=</m:t>
           </m:r>
-          <w:bookmarkStart w:id="87" w:name="OLE_LINK93"/>
+          <w:bookmarkStart w:id="90" w:name="OLE_LINK93"/>
           <m:f>
             <m:fPr>
               <m:ctrlPr>
@@ -16259,7 +16229,7 @@
               </m:r>
             </m:den>
           </m:f>
-          <w:bookmarkStart w:id="88" w:name="OLE_LINK92"/>
+          <w:bookmarkStart w:id="91" w:name="OLE_LINK92"/>
           <m:nary>
             <m:naryPr>
               <m:limLoc m:val="subSup"/>
@@ -16327,8 +16297,8 @@
               </m:r>
             </m:e>
           </m:nary>
-          <w:bookmarkEnd w:id="87"/>
-          <w:bookmarkEnd w:id="88"/>
+          <w:bookmarkEnd w:id="90"/>
+          <w:bookmarkEnd w:id="91"/>
           <m:r>
             <w:rPr>
               <w:rFonts w:ascii="Cambria Math" w:eastAsiaTheme="minorEastAsia" w:hAnsi="Cambria Math"/>
@@ -16973,9 +16943,9 @@
             </w:rPr>
             <m:t>=</m:t>
           </m:r>
-          <w:bookmarkStart w:id="89" w:name="OLE_LINK94"/>
-          <w:bookmarkStart w:id="90" w:name="OLE_LINK95"/>
-          <w:bookmarkStart w:id="91" w:name="OLE_LINK96"/>
+          <w:bookmarkStart w:id="92" w:name="OLE_LINK94"/>
+          <w:bookmarkStart w:id="93" w:name="OLE_LINK95"/>
+          <w:bookmarkStart w:id="94" w:name="OLE_LINK96"/>
           <m:r>
             <w:rPr>
               <w:rFonts w:ascii="Cambria Math" w:eastAsiaTheme="minorEastAsia" w:hAnsi="Cambria Math"/>
@@ -17116,9 +17086,9 @@
               </m:d>
             </m:e>
           </m:d>
-          <w:bookmarkEnd w:id="89"/>
-          <w:bookmarkEnd w:id="90"/>
-          <w:bookmarkEnd w:id="91"/>
+          <w:bookmarkEnd w:id="92"/>
+          <w:bookmarkEnd w:id="93"/>
+          <w:bookmarkEnd w:id="94"/>
           <m:r>
             <w:rPr>
               <w:rFonts w:ascii="Cambria Math" w:eastAsiaTheme="minorEastAsia" w:hAnsi="Cambria Math"/>
@@ -17727,7 +17697,7 @@
         <w:t xml:space="preserve"> כלומר</w:t>
       </w:r>
     </w:p>
-    <w:bookmarkStart w:id="92" w:name="OLE_LINK97"/>
+    <w:bookmarkStart w:id="95" w:name="OLE_LINK97"/>
     <w:p>
       <w:pPr>
         <w:bidi/>
@@ -17832,7 +17802,7 @@
           </m:r>
         </m:oMath>
       </m:oMathPara>
-      <w:bookmarkEnd w:id="92"/>
+      <w:bookmarkEnd w:id="95"/>
     </w:p>
     <w:p>
       <w:pPr>
@@ -18349,8 +18319,6 @@
           <w:rtl/>
         </w:rPr>
       </w:pPr>
-      <w:bookmarkStart w:id="93" w:name="_GoBack"/>
-      <w:bookmarkEnd w:id="93"/>
     </w:p>
     <w:p>
       <w:pPr>

</xml_diff>